<commit_message>
Output screens and project report update
</commit_message>
<xml_diff>
--- a/project2_report.docx
+++ b/project2_report.docx
@@ -120,6 +120,7 @@
           <w:lang w:eastAsia="en-IN"/>
         </w:rPr>
       </w:pPr>
+      <w:proofErr w:type="spellStart"/>
       <w:r>
         <w:rPr>
           <w:rFonts w:eastAsia="Times New Roman" w:cstheme="minorHAnsi"/>
@@ -127,8 +128,29 @@
           <w:szCs w:val="28"/>
           <w:lang w:eastAsia="en-IN"/>
         </w:rPr>
-        <w:t>Saumitra Apte</w:t>
-      </w:r>
+        <w:t>Saumitra</w:t>
+      </w:r>
+      <w:proofErr w:type="spellEnd"/>
+      <w:r>
+        <w:rPr>
+          <w:rFonts w:eastAsia="Times New Roman" w:cstheme="minorHAnsi"/>
+          <w:sz w:val="28"/>
+          <w:szCs w:val="28"/>
+          <w:lang w:eastAsia="en-IN"/>
+        </w:rPr>
+        <w:t xml:space="preserve"> </w:t>
+      </w:r>
+      <w:proofErr w:type="spellStart"/>
+      <w:r>
+        <w:rPr>
+          <w:rFonts w:eastAsia="Times New Roman" w:cstheme="minorHAnsi"/>
+          <w:sz w:val="28"/>
+          <w:szCs w:val="28"/>
+          <w:lang w:eastAsia="en-IN"/>
+        </w:rPr>
+        <w:t>Apte</w:t>
+      </w:r>
+      <w:proofErr w:type="spellEnd"/>
       <w:r>
         <w:rPr>
           <w:rFonts w:eastAsia="Times New Roman" w:cstheme="minorHAnsi"/>
@@ -1683,7 +1705,21 @@
         <w:rPr>
           <w:lang w:eastAsia="en-IN"/>
         </w:rPr>
-        <w:t>Let dist be the dictionary for tracking costs</w:t>
+        <w:t xml:space="preserve">Let </w:t>
+      </w:r>
+      <w:proofErr w:type="spellStart"/>
+      <w:r>
+        <w:rPr>
+          <w:lang w:eastAsia="en-IN"/>
+        </w:rPr>
+        <w:t>dist</w:t>
+      </w:r>
+      <w:proofErr w:type="spellEnd"/>
+      <w:r>
+        <w:rPr>
+          <w:lang w:eastAsia="en-IN"/>
+        </w:rPr>
+        <w:t xml:space="preserve"> be the dictionary for tracking costs</w:t>
       </w:r>
     </w:p>
     <w:p>
@@ -1723,6 +1759,7 @@
           <w:lang w:eastAsia="en-IN"/>
         </w:rPr>
       </w:pPr>
+      <w:proofErr w:type="spellStart"/>
       <w:proofErr w:type="gramStart"/>
       <w:r>
         <w:rPr>
@@ -1730,6 +1767,7 @@
         </w:rPr>
         <w:t>PQ.push</w:t>
       </w:r>
+      <w:proofErr w:type="spellEnd"/>
       <w:proofErr w:type="gramEnd"/>
       <w:r>
         <w:rPr>
@@ -1773,6 +1811,7 @@
         </w:rPr>
         <w:t xml:space="preserve">   </w:t>
       </w:r>
+      <w:proofErr w:type="spellStart"/>
       <w:r>
         <w:rPr>
           <w:lang w:eastAsia="en-IN"/>
@@ -1783,7 +1822,14 @@
         <w:rPr>
           <w:lang w:eastAsia="en-IN"/>
         </w:rPr>
-        <w:t>ist[v]= infinity</w:t>
+        <w:t>ist</w:t>
+      </w:r>
+      <w:proofErr w:type="spellEnd"/>
+      <w:r>
+        <w:rPr>
+          <w:lang w:eastAsia="en-IN"/>
+        </w:rPr>
+        <w:t>[v]= infinity</w:t>
       </w:r>
     </w:p>
     <w:p>
@@ -1827,6 +1873,7 @@
           <w:lang w:eastAsia="en-IN"/>
         </w:rPr>
       </w:pPr>
+      <w:proofErr w:type="spellStart"/>
       <w:r>
         <w:rPr>
           <w:lang w:eastAsia="en-IN"/>
@@ -1837,7 +1884,14 @@
         <w:rPr>
           <w:lang w:eastAsia="en-IN"/>
         </w:rPr>
-        <w:t>ist[S]=0</w:t>
+        <w:t>ist</w:t>
+      </w:r>
+      <w:proofErr w:type="spellEnd"/>
+      <w:r>
+        <w:rPr>
+          <w:lang w:eastAsia="en-IN"/>
+        </w:rPr>
+        <w:t>[S]=0</w:t>
       </w:r>
     </w:p>
     <w:p>
@@ -1874,14 +1928,36 @@
           <w:lang w:eastAsia="en-IN"/>
         </w:rPr>
         <w:tab/>
-        <w:t>node= heappop(</w:t>
-      </w:r>
+        <w:t xml:space="preserve">node= </w:t>
+      </w:r>
+      <w:proofErr w:type="spellStart"/>
+      <w:r>
+        <w:rPr>
+          <w:lang w:eastAsia="en-IN"/>
+        </w:rPr>
+        <w:t>heappop</w:t>
+      </w:r>
+      <w:proofErr w:type="spellEnd"/>
+      <w:r>
+        <w:rPr>
+          <w:lang w:eastAsia="en-IN"/>
+        </w:rPr>
+        <w:t>(</w:t>
+      </w:r>
+      <w:proofErr w:type="spellStart"/>
       <w:proofErr w:type="gramStart"/>
       <w:r>
         <w:rPr>
           <w:lang w:eastAsia="en-IN"/>
         </w:rPr>
-        <w:t xml:space="preserve">pq)  </w:t>
+        <w:t>pq</w:t>
+      </w:r>
+      <w:proofErr w:type="spellEnd"/>
+      <w:r>
+        <w:rPr>
+          <w:lang w:eastAsia="en-IN"/>
+        </w:rPr>
+        <w:t xml:space="preserve">)  </w:t>
       </w:r>
       <w:r>
         <w:rPr>
@@ -1935,8 +2011,37 @@
           <w:lang w:eastAsia="en-IN"/>
         </w:rPr>
         <w:tab/>
-        <w:t>if dist[v]&gt;dist[u]+weight[</w:t>
-      </w:r>
+        <w:t xml:space="preserve">if </w:t>
+      </w:r>
+      <w:proofErr w:type="spellStart"/>
+      <w:r>
+        <w:rPr>
+          <w:lang w:eastAsia="en-IN"/>
+        </w:rPr>
+        <w:t>dist</w:t>
+      </w:r>
+      <w:proofErr w:type="spellEnd"/>
+      <w:r>
+        <w:rPr>
+          <w:lang w:eastAsia="en-IN"/>
+        </w:rPr>
+        <w:t>[v]&gt;</w:t>
+      </w:r>
+      <w:proofErr w:type="spellStart"/>
+      <w:r>
+        <w:rPr>
+          <w:lang w:eastAsia="en-IN"/>
+        </w:rPr>
+        <w:t>dist</w:t>
+      </w:r>
+      <w:proofErr w:type="spellEnd"/>
+      <w:r>
+        <w:rPr>
+          <w:lang w:eastAsia="en-IN"/>
+        </w:rPr>
+        <w:t>[u]+weight[</w:t>
+      </w:r>
+      <w:proofErr w:type="spellStart"/>
       <w:proofErr w:type="gramStart"/>
       <w:r>
         <w:rPr>
@@ -1944,6 +2049,7 @@
         </w:rPr>
         <w:t>u,v</w:t>
       </w:r>
+      <w:proofErr w:type="spellEnd"/>
       <w:proofErr w:type="gramEnd"/>
       <w:r>
         <w:rPr>
@@ -1976,7 +2082,34 @@
           <w:lang w:eastAsia="en-IN"/>
         </w:rPr>
         <w:tab/>
-        <w:t>dist[v]=dist[u]</w:t>
+      </w:r>
+      <w:proofErr w:type="spellStart"/>
+      <w:r>
+        <w:rPr>
+          <w:lang w:eastAsia="en-IN"/>
+        </w:rPr>
+        <w:t>dist</w:t>
+      </w:r>
+      <w:proofErr w:type="spellEnd"/>
+      <w:r>
+        <w:rPr>
+          <w:lang w:eastAsia="en-IN"/>
+        </w:rPr>
+        <w:t>[v]=</w:t>
+      </w:r>
+      <w:proofErr w:type="spellStart"/>
+      <w:r>
+        <w:rPr>
+          <w:lang w:eastAsia="en-IN"/>
+        </w:rPr>
+        <w:t>dist</w:t>
+      </w:r>
+      <w:proofErr w:type="spellEnd"/>
+      <w:r>
+        <w:rPr>
+          <w:lang w:eastAsia="en-IN"/>
+        </w:rPr>
+        <w:t>[u]</w:t>
       </w:r>
       <w:r>
         <w:rPr>
@@ -1984,6 +2117,7 @@
         </w:rPr>
         <w:t>+weight[</w:t>
       </w:r>
+      <w:proofErr w:type="spellStart"/>
       <w:proofErr w:type="gramStart"/>
       <w:r>
         <w:rPr>
@@ -1991,6 +2125,7 @@
         </w:rPr>
         <w:t>u,v</w:t>
       </w:r>
+      <w:proofErr w:type="spellEnd"/>
       <w:proofErr w:type="gramEnd"/>
       <w:r>
         <w:rPr>
@@ -2050,8 +2185,22 @@
           <w:lang w:eastAsia="en-IN"/>
         </w:rPr>
         <w:tab/>
-        <w:t>heappush(</w:t>
-      </w:r>
+      </w:r>
+      <w:proofErr w:type="spellStart"/>
+      <w:r>
+        <w:rPr>
+          <w:lang w:eastAsia="en-IN"/>
+        </w:rPr>
+        <w:t>heappush</w:t>
+      </w:r>
+      <w:proofErr w:type="spellEnd"/>
+      <w:r>
+        <w:rPr>
+          <w:lang w:eastAsia="en-IN"/>
+        </w:rPr>
+        <w:t>(</w:t>
+      </w:r>
+      <w:proofErr w:type="spellStart"/>
       <w:proofErr w:type="gramStart"/>
       <w:r>
         <w:rPr>
@@ -2059,6 +2208,7 @@
         </w:rPr>
         <w:t>pq,dist</w:t>
       </w:r>
+      <w:proofErr w:type="spellEnd"/>
       <w:proofErr w:type="gramEnd"/>
       <w:r>
         <w:rPr>
@@ -2515,7 +2665,27 @@
           <w:szCs w:val="24"/>
           <w:lang w:eastAsia="en-IN"/>
         </w:rPr>
-        <w:t xml:space="preserve">add element to heap and perform heapify operation)the min </w:t>
+        <w:t xml:space="preserve">add element to heap and perform </w:t>
+      </w:r>
+      <w:proofErr w:type="spellStart"/>
+      <w:r>
+        <w:rPr>
+          <w:rFonts w:eastAsia="Times New Roman" w:cstheme="minorHAnsi"/>
+          <w:sz w:val="24"/>
+          <w:szCs w:val="24"/>
+          <w:lang w:eastAsia="en-IN"/>
+        </w:rPr>
+        <w:t>heapify</w:t>
+      </w:r>
+      <w:proofErr w:type="spellEnd"/>
+      <w:r>
+        <w:rPr>
+          <w:rFonts w:eastAsia="Times New Roman" w:cstheme="minorHAnsi"/>
+          <w:sz w:val="24"/>
+          <w:szCs w:val="24"/>
+          <w:lang w:eastAsia="en-IN"/>
+        </w:rPr>
+        <w:t xml:space="preserve"> operation)the min </w:t>
       </w:r>
       <w:r>
         <w:rPr>
@@ -2559,7 +2729,27 @@
           <w:szCs w:val="24"/>
           <w:lang w:eastAsia="en-IN"/>
         </w:rPr>
-        <w:t xml:space="preserve">The heappop </w:t>
+        <w:t xml:space="preserve">The </w:t>
+      </w:r>
+      <w:proofErr w:type="spellStart"/>
+      <w:r>
+        <w:rPr>
+          <w:rFonts w:eastAsia="Times New Roman" w:cstheme="minorHAnsi"/>
+          <w:sz w:val="24"/>
+          <w:szCs w:val="24"/>
+          <w:lang w:eastAsia="en-IN"/>
+        </w:rPr>
+        <w:t>heappop</w:t>
+      </w:r>
+      <w:proofErr w:type="spellEnd"/>
+      <w:r>
+        <w:rPr>
+          <w:rFonts w:eastAsia="Times New Roman" w:cstheme="minorHAnsi"/>
+          <w:sz w:val="24"/>
+          <w:szCs w:val="24"/>
+          <w:lang w:eastAsia="en-IN"/>
+        </w:rPr>
+        <w:t xml:space="preserve"> </w:t>
       </w:r>
       <w:r>
         <w:rPr>
@@ -3605,6 +3795,7 @@
           <w:lang w:eastAsia="en-IN"/>
         </w:rPr>
       </w:pPr>
+      <w:proofErr w:type="spellStart"/>
       <w:proofErr w:type="gramStart"/>
       <w:r>
         <w:rPr>
@@ -3612,6 +3803,7 @@
         </w:rPr>
         <w:t>PQ.push</w:t>
       </w:r>
+      <w:proofErr w:type="spellEnd"/>
       <w:proofErr w:type="gramEnd"/>
       <w:r>
         <w:rPr>
@@ -3746,14 +3938,36 @@
           <w:lang w:eastAsia="en-IN"/>
         </w:rPr>
         <w:tab/>
-        <w:t>node= heappop(</w:t>
-      </w:r>
+        <w:t xml:space="preserve">node= </w:t>
+      </w:r>
+      <w:proofErr w:type="spellStart"/>
+      <w:r>
+        <w:rPr>
+          <w:lang w:eastAsia="en-IN"/>
+        </w:rPr>
+        <w:t>heappop</w:t>
+      </w:r>
+      <w:proofErr w:type="spellEnd"/>
+      <w:r>
+        <w:rPr>
+          <w:lang w:eastAsia="en-IN"/>
+        </w:rPr>
+        <w:t>(</w:t>
+      </w:r>
+      <w:proofErr w:type="spellStart"/>
       <w:proofErr w:type="gramStart"/>
       <w:r>
         <w:rPr>
           <w:lang w:eastAsia="en-IN"/>
         </w:rPr>
-        <w:t xml:space="preserve">pq)  </w:t>
+        <w:t>pq</w:t>
+      </w:r>
+      <w:proofErr w:type="spellEnd"/>
+      <w:r>
+        <w:rPr>
+          <w:lang w:eastAsia="en-IN"/>
+        </w:rPr>
+        <w:t xml:space="preserve">)  </w:t>
       </w:r>
       <w:r>
         <w:rPr>
@@ -3831,6 +4045,7 @@
         </w:rPr>
         <w:t>visited[v]=false AND keys[v]&gt;weight(</w:t>
       </w:r>
+      <w:proofErr w:type="spellStart"/>
       <w:proofErr w:type="gramStart"/>
       <w:r>
         <w:rPr>
@@ -3838,6 +4053,7 @@
         </w:rPr>
         <w:t>u,v</w:t>
       </w:r>
+      <w:proofErr w:type="spellEnd"/>
       <w:proofErr w:type="gramEnd"/>
       <w:r>
         <w:rPr>
@@ -3872,6 +4088,7 @@
         <w:tab/>
         <w:t>keys[v]=weight(</w:t>
       </w:r>
+      <w:proofErr w:type="spellStart"/>
       <w:proofErr w:type="gramStart"/>
       <w:r>
         <w:rPr>
@@ -3879,6 +4096,7 @@
         </w:rPr>
         <w:t>u,v</w:t>
       </w:r>
+      <w:proofErr w:type="spellEnd"/>
       <w:proofErr w:type="gramEnd"/>
       <w:r>
         <w:rPr>
@@ -3917,21 +4135,56 @@
           <w:lang w:eastAsia="en-IN"/>
         </w:rPr>
         <w:tab/>
-        <w:t>heappush(</w:t>
-      </w:r>
+      </w:r>
+      <w:proofErr w:type="spellStart"/>
+      <w:r>
+        <w:rPr>
+          <w:lang w:eastAsia="en-IN"/>
+        </w:rPr>
+        <w:t>heappush</w:t>
+      </w:r>
+      <w:proofErr w:type="spellEnd"/>
+      <w:r>
+        <w:rPr>
+          <w:lang w:eastAsia="en-IN"/>
+        </w:rPr>
+        <w:t>(</w:t>
+      </w:r>
+      <w:proofErr w:type="spellStart"/>
       <w:proofErr w:type="gramStart"/>
       <w:r>
         <w:rPr>
           <w:lang w:eastAsia="en-IN"/>
         </w:rPr>
-        <w:t>pq,(</w:t>
+        <w:t>pq</w:t>
+      </w:r>
+      <w:proofErr w:type="spellEnd"/>
+      <w:r>
+        <w:rPr>
+          <w:lang w:eastAsia="en-IN"/>
+        </w:rPr>
+        <w:t>,(</w:t>
       </w:r>
       <w:proofErr w:type="gramEnd"/>
       <w:r>
         <w:rPr>
           <w:lang w:eastAsia="en-IN"/>
         </w:rPr>
-        <w:t>weight(u,v),v))</w:t>
+        <w:t>weight(</w:t>
+      </w:r>
+      <w:proofErr w:type="spellStart"/>
+      <w:r>
+        <w:rPr>
+          <w:lang w:eastAsia="en-IN"/>
+        </w:rPr>
+        <w:t>u,v</w:t>
+      </w:r>
+      <w:proofErr w:type="spellEnd"/>
+      <w:r>
+        <w:rPr>
+          <w:lang w:eastAsia="en-IN"/>
+        </w:rPr>
+        <w:t>),v))</w:t>
       </w:r>
     </w:p>
     <w:p>
@@ -4347,7 +4600,27 @@
           <w:szCs w:val="24"/>
           <w:lang w:eastAsia="en-IN"/>
         </w:rPr>
-        <w:t xml:space="preserve"> We have used min heap based priority queue and time complexity to build (add element to heap and perform heapify operation</w:t>
+        <w:t xml:space="preserve"> We have used min heap based priority queue and time complexity to build (add element to heap and perform </w:t>
+      </w:r>
+      <w:proofErr w:type="spellStart"/>
+      <w:r>
+        <w:rPr>
+          <w:rFonts w:eastAsia="Times New Roman" w:cstheme="minorHAnsi"/>
+          <w:sz w:val="24"/>
+          <w:szCs w:val="24"/>
+          <w:lang w:eastAsia="en-IN"/>
+        </w:rPr>
+        <w:t>heapify</w:t>
+      </w:r>
+      <w:proofErr w:type="spellEnd"/>
+      <w:r>
+        <w:rPr>
+          <w:rFonts w:eastAsia="Times New Roman" w:cstheme="minorHAnsi"/>
+          <w:sz w:val="24"/>
+          <w:szCs w:val="24"/>
+          <w:lang w:eastAsia="en-IN"/>
+        </w:rPr>
+        <w:t xml:space="preserve"> operation</w:t>
       </w:r>
       <w:r>
         <w:rPr>
@@ -4411,7 +4684,27 @@
           <w:szCs w:val="24"/>
           <w:lang w:eastAsia="en-IN"/>
         </w:rPr>
-        <w:t xml:space="preserve">The heappop operation removes the minimum element from the heap. Each extraction takes log V and this would be performed until all the vertices are removed from the heap and hence its complexity would be </w:t>
+        <w:t xml:space="preserve">The </w:t>
+      </w:r>
+      <w:proofErr w:type="spellStart"/>
+      <w:r>
+        <w:rPr>
+          <w:rFonts w:eastAsia="Times New Roman" w:cstheme="minorHAnsi"/>
+          <w:sz w:val="24"/>
+          <w:szCs w:val="24"/>
+          <w:lang w:eastAsia="en-IN"/>
+        </w:rPr>
+        <w:t>heappop</w:t>
+      </w:r>
+      <w:proofErr w:type="spellEnd"/>
+      <w:r>
+        <w:rPr>
+          <w:rFonts w:eastAsia="Times New Roman" w:cstheme="minorHAnsi"/>
+          <w:sz w:val="24"/>
+          <w:szCs w:val="24"/>
+          <w:lang w:eastAsia="en-IN"/>
+        </w:rPr>
+        <w:t xml:space="preserve"> operation removes the minimum element from the heap. Each extraction takes log V and this would be performed until all the vertices are removed from the heap and hence its complexity would be </w:t>
       </w:r>
       <w:proofErr w:type="gramStart"/>
       <w:r>
@@ -5085,7 +5378,21 @@
         <w:rPr>
           <w:lang w:eastAsia="en-IN"/>
         </w:rPr>
-        <w:t xml:space="preserve"> Strongly_connected_components:</w:t>
+        <w:t xml:space="preserve"> </w:t>
+      </w:r>
+      <w:proofErr w:type="spellStart"/>
+      <w:r>
+        <w:rPr>
+          <w:lang w:eastAsia="en-IN"/>
+        </w:rPr>
+        <w:t>Strongly_connected_components</w:t>
+      </w:r>
+      <w:proofErr w:type="spellEnd"/>
+      <w:r>
+        <w:rPr>
+          <w:lang w:eastAsia="en-IN"/>
+        </w:rPr>
+        <w:t>:</w:t>
       </w:r>
     </w:p>
     <w:p>
@@ -5161,7 +5468,21 @@
         <w:rPr>
           <w:lang w:eastAsia="en-IN"/>
         </w:rPr>
-        <w:t>Let S be the stack to arrange nodes according to finish time</w:t>
+        <w:t xml:space="preserve">Let </w:t>
+      </w:r>
+      <w:proofErr w:type="spellStart"/>
+      <w:r>
+        <w:rPr>
+          <w:lang w:eastAsia="en-IN"/>
+        </w:rPr>
+        <w:t>S</w:t>
+      </w:r>
+      <w:proofErr w:type="spellEnd"/>
+      <w:r>
+        <w:rPr>
+          <w:lang w:eastAsia="en-IN"/>
+        </w:rPr>
+        <w:t xml:space="preserve"> be the stack to arrange nodes according to finish time</w:t>
       </w:r>
     </w:p>
     <w:p>
@@ -5179,6 +5500,7 @@
           <w:lang w:eastAsia="en-IN"/>
         </w:rPr>
       </w:pPr>
+      <w:proofErr w:type="spellStart"/>
       <w:r>
         <w:rPr>
           <w:highlight w:val="yellow"/>
@@ -5186,6 +5508,7 @@
         </w:rPr>
         <w:t>Dfs_main</w:t>
       </w:r>
+      <w:proofErr w:type="spellEnd"/>
       <w:r>
         <w:rPr>
           <w:lang w:eastAsia="en-IN"/>
@@ -5282,7 +5605,21 @@
         <w:rPr>
           <w:lang w:eastAsia="en-IN"/>
         </w:rPr>
-        <w:t>Let reverse_visited be the dictionary to check if node in G’ is visited</w:t>
+        <w:t xml:space="preserve">Let </w:t>
+      </w:r>
+      <w:proofErr w:type="spellStart"/>
+      <w:r>
+        <w:rPr>
+          <w:lang w:eastAsia="en-IN"/>
+        </w:rPr>
+        <w:t>reverse_visited</w:t>
+      </w:r>
+      <w:proofErr w:type="spellEnd"/>
+      <w:r>
+        <w:rPr>
+          <w:lang w:eastAsia="en-IN"/>
+        </w:rPr>
+        <w:t xml:space="preserve"> be the dictionary to check if node in G’ is visited</w:t>
       </w:r>
     </w:p>
     <w:p>
@@ -5332,6 +5669,7 @@
         </w:rPr>
         <w:t>ertex=</w:t>
       </w:r>
+      <w:proofErr w:type="spellStart"/>
       <w:proofErr w:type="gramStart"/>
       <w:r>
         <w:rPr>
@@ -5343,7 +5681,14 @@
         <w:rPr>
           <w:lang w:eastAsia="en-IN"/>
         </w:rPr>
-        <w:t>.pop(</w:t>
+        <w:t>.pop</w:t>
+      </w:r>
+      <w:proofErr w:type="spellEnd"/>
+      <w:r>
+        <w:rPr>
+          <w:lang w:eastAsia="en-IN"/>
+        </w:rPr>
+        <w:t>(</w:t>
       </w:r>
       <w:proofErr w:type="gramEnd"/>
       <w:r>
@@ -5365,14 +5710,28 @@
           <w:lang w:eastAsia="en-IN"/>
         </w:rPr>
         <w:tab/>
-        <w:t>If reverse_</w:t>
+        <w:t xml:space="preserve">If </w:t>
+      </w:r>
+      <w:proofErr w:type="spellStart"/>
+      <w:r>
+        <w:rPr>
+          <w:lang w:eastAsia="en-IN"/>
+        </w:rPr>
+        <w:t>reverse_</w:t>
       </w:r>
       <w:proofErr w:type="gramStart"/>
       <w:r>
         <w:rPr>
           <w:lang w:eastAsia="en-IN"/>
         </w:rPr>
-        <w:t>visited[</w:t>
+        <w:t>visited</w:t>
+      </w:r>
+      <w:proofErr w:type="spellEnd"/>
+      <w:r>
+        <w:rPr>
+          <w:lang w:eastAsia="en-IN"/>
+        </w:rPr>
+        <w:t>[</w:t>
       </w:r>
       <w:proofErr w:type="gramEnd"/>
       <w:r>
@@ -5419,12 +5778,21 @@
         </w:rPr>
         <w:tab/>
       </w:r>
+      <w:proofErr w:type="spellStart"/>
       <w:r>
         <w:rPr>
           <w:highlight w:val="yellow"/>
           <w:lang w:eastAsia="en-IN"/>
         </w:rPr>
-        <w:t>scc_dfs(</w:t>
+        <w:t>scc_dfs</w:t>
+      </w:r>
+      <w:proofErr w:type="spellEnd"/>
+      <w:r>
+        <w:rPr>
+          <w:highlight w:val="yellow"/>
+          <w:lang w:eastAsia="en-IN"/>
+        </w:rPr>
+        <w:t>(</w:t>
       </w:r>
       <w:proofErr w:type="gramStart"/>
       <w:r>
@@ -5467,6 +5835,7 @@
         </w:rPr>
         <w:tab/>
       </w:r>
+      <w:proofErr w:type="spellStart"/>
       <w:proofErr w:type="gramStart"/>
       <w:r>
         <w:rPr>
@@ -5474,6 +5843,7 @@
         </w:rPr>
         <w:t>final.append</w:t>
       </w:r>
+      <w:proofErr w:type="spellEnd"/>
       <w:proofErr w:type="gramEnd"/>
       <w:r>
         <w:rPr>
@@ -5550,14 +5920,28 @@
         <w:rPr>
           <w:lang w:eastAsia="en-IN"/>
         </w:rPr>
-        <w:t>Function scc_</w:t>
+        <w:t xml:space="preserve">Function </w:t>
+      </w:r>
+      <w:proofErr w:type="spellStart"/>
+      <w:r>
+        <w:rPr>
+          <w:lang w:eastAsia="en-IN"/>
+        </w:rPr>
+        <w:t>scc_</w:t>
       </w:r>
       <w:proofErr w:type="gramStart"/>
       <w:r>
         <w:rPr>
           <w:lang w:eastAsia="en-IN"/>
         </w:rPr>
-        <w:t>dfs(</w:t>
+        <w:t>dfs</w:t>
+      </w:r>
+      <w:proofErr w:type="spellEnd"/>
+      <w:r>
+        <w:rPr>
+          <w:lang w:eastAsia="en-IN"/>
+        </w:rPr>
+        <w:t>(</w:t>
       </w:r>
       <w:proofErr w:type="gramEnd"/>
       <w:r>
@@ -5574,11 +5958,19 @@
           <w:lang w:eastAsia="en-IN"/>
         </w:rPr>
       </w:pPr>
-      <w:r>
-        <w:rPr>
-          <w:lang w:eastAsia="en-IN"/>
-        </w:rPr>
-        <w:t>reverse_visited[v]=1</w:t>
+      <w:proofErr w:type="spellStart"/>
+      <w:r>
+        <w:rPr>
+          <w:lang w:eastAsia="en-IN"/>
+        </w:rPr>
+        <w:t>reverse_visited</w:t>
+      </w:r>
+      <w:proofErr w:type="spellEnd"/>
+      <w:r>
+        <w:rPr>
+          <w:lang w:eastAsia="en-IN"/>
+        </w:rPr>
+        <w:t>[v]=1</w:t>
       </w:r>
     </w:p>
     <w:p>
@@ -5588,6 +5980,7 @@
           <w:lang w:eastAsia="en-IN"/>
         </w:rPr>
       </w:pPr>
+      <w:proofErr w:type="spellStart"/>
       <w:proofErr w:type="gramStart"/>
       <w:r>
         <w:rPr>
@@ -5595,6 +5988,7 @@
         </w:rPr>
         <w:t>res.append</w:t>
       </w:r>
+      <w:proofErr w:type="spellEnd"/>
       <w:proofErr w:type="gramEnd"/>
       <w:r>
         <w:rPr>
@@ -5643,7 +6037,21 @@
           <w:lang w:eastAsia="en-IN"/>
         </w:rPr>
         <w:tab/>
-        <w:t>if(reverse_visited[node</w:t>
+        <w:t>if(</w:t>
+      </w:r>
+      <w:proofErr w:type="spellStart"/>
+      <w:r>
+        <w:rPr>
+          <w:lang w:eastAsia="en-IN"/>
+        </w:rPr>
+        <w:t>reverse_visited</w:t>
+      </w:r>
+      <w:proofErr w:type="spellEnd"/>
+      <w:r>
+        <w:rPr>
+          <w:lang w:eastAsia="en-IN"/>
+        </w:rPr>
+        <w:t>[node</w:t>
       </w:r>
       <w:proofErr w:type="gramStart"/>
       <w:r>
@@ -5678,7 +6086,20 @@
           <w:lang w:eastAsia="en-IN"/>
         </w:rPr>
         <w:tab/>
-        <w:t>scc_dfs(node)</w:t>
+      </w:r>
+      <w:proofErr w:type="spellStart"/>
+      <w:r>
+        <w:rPr>
+          <w:lang w:eastAsia="en-IN"/>
+        </w:rPr>
+        <w:t>scc_dfs</w:t>
+      </w:r>
+      <w:proofErr w:type="spellEnd"/>
+      <w:r>
+        <w:rPr>
+          <w:lang w:eastAsia="en-IN"/>
+        </w:rPr>
+        <w:t>(node)</w:t>
       </w:r>
     </w:p>
     <w:p>
@@ -5706,14 +6127,28 @@
         <w:rPr>
           <w:lang w:eastAsia="en-IN"/>
         </w:rPr>
-        <w:t>Function DFS_</w:t>
+        <w:t xml:space="preserve">Function </w:t>
+      </w:r>
+      <w:proofErr w:type="spellStart"/>
+      <w:r>
+        <w:rPr>
+          <w:lang w:eastAsia="en-IN"/>
+        </w:rPr>
+        <w:t>DFS_</w:t>
       </w:r>
       <w:proofErr w:type="gramStart"/>
       <w:r>
         <w:rPr>
           <w:lang w:eastAsia="en-IN"/>
         </w:rPr>
-        <w:t>main(</w:t>
+        <w:t>main</w:t>
+      </w:r>
+      <w:proofErr w:type="spellEnd"/>
+      <w:r>
+        <w:rPr>
+          <w:lang w:eastAsia="en-IN"/>
+        </w:rPr>
+        <w:t>(</w:t>
       </w:r>
       <w:proofErr w:type="gramEnd"/>
       <w:r>
@@ -5797,7 +6232,20 @@
           <w:lang w:eastAsia="en-IN"/>
         </w:rPr>
         <w:tab/>
-        <w:t>Dfs_visit(v)</w:t>
+      </w:r>
+      <w:proofErr w:type="spellStart"/>
+      <w:r>
+        <w:rPr>
+          <w:lang w:eastAsia="en-IN"/>
+        </w:rPr>
+        <w:t>Dfs_visit</w:t>
+      </w:r>
+      <w:proofErr w:type="spellEnd"/>
+      <w:r>
+        <w:rPr>
+          <w:lang w:eastAsia="en-IN"/>
+        </w:rPr>
+        <w:t>(v)</w:t>
       </w:r>
     </w:p>
     <w:p>
@@ -5819,21 +6267,43 @@
         <w:rPr>
           <w:lang w:eastAsia="en-IN"/>
         </w:rPr>
-        <w:t>Function DFS_</w:t>
+        <w:t xml:space="preserve">Function </w:t>
+      </w:r>
+      <w:proofErr w:type="spellStart"/>
+      <w:r>
+        <w:rPr>
+          <w:lang w:eastAsia="en-IN"/>
+        </w:rPr>
+        <w:t>DFS_</w:t>
       </w:r>
       <w:proofErr w:type="gramStart"/>
       <w:r>
         <w:rPr>
           <w:lang w:eastAsia="en-IN"/>
         </w:rPr>
-        <w:t>visit(</w:t>
-      </w:r>
+        <w:t>visit</w:t>
+      </w:r>
+      <w:proofErr w:type="spellEnd"/>
+      <w:r>
+        <w:rPr>
+          <w:lang w:eastAsia="en-IN"/>
+        </w:rPr>
+        <w:t>(</w:t>
+      </w:r>
+      <w:proofErr w:type="spellStart"/>
       <w:proofErr w:type="gramEnd"/>
       <w:r>
         <w:rPr>
           <w:lang w:eastAsia="en-IN"/>
         </w:rPr>
-        <w:t>Vetex v):</w:t>
+        <w:t>Vetex</w:t>
+      </w:r>
+      <w:proofErr w:type="spellEnd"/>
+      <w:r>
+        <w:rPr>
+          <w:lang w:eastAsia="en-IN"/>
+        </w:rPr>
+        <w:t xml:space="preserve"> v):</w:t>
       </w:r>
     </w:p>
     <w:p>
@@ -5930,7 +6400,20 @@
           <w:lang w:eastAsia="en-IN"/>
         </w:rPr>
         <w:tab/>
-        <w:t>DFS_visit(node)</w:t>
+      </w:r>
+      <w:proofErr w:type="spellStart"/>
+      <w:r>
+        <w:rPr>
+          <w:lang w:eastAsia="en-IN"/>
+        </w:rPr>
+        <w:t>DFS_visit</w:t>
+      </w:r>
+      <w:proofErr w:type="spellEnd"/>
+      <w:r>
+        <w:rPr>
+          <w:lang w:eastAsia="en-IN"/>
+        </w:rPr>
+        <w:t>(node)</w:t>
       </w:r>
     </w:p>
     <w:p>
@@ -5955,6 +6438,7 @@
         <w:lastRenderedPageBreak/>
         <w:tab/>
       </w:r>
+      <w:proofErr w:type="spellStart"/>
       <w:proofErr w:type="gramStart"/>
       <w:r>
         <w:rPr>
@@ -5962,6 +6446,7 @@
         </w:rPr>
         <w:t>S.push</w:t>
       </w:r>
+      <w:proofErr w:type="spellEnd"/>
       <w:proofErr w:type="gramEnd"/>
       <w:r>
         <w:rPr>
@@ -6357,7 +6842,27 @@
           <w:szCs w:val="24"/>
           <w:lang w:eastAsia="en-IN"/>
         </w:rPr>
-        <w:t xml:space="preserve"> where E are the edges and V is ve</w:t>
+        <w:t xml:space="preserve"> where </w:t>
+      </w:r>
+      <w:proofErr w:type="spellStart"/>
+      <w:r>
+        <w:rPr>
+          <w:rFonts w:eastAsia="Times New Roman" w:cstheme="minorHAnsi"/>
+          <w:sz w:val="24"/>
+          <w:szCs w:val="24"/>
+          <w:lang w:eastAsia="en-IN"/>
+        </w:rPr>
+        <w:t>E</w:t>
+      </w:r>
+      <w:proofErr w:type="spellEnd"/>
+      <w:r>
+        <w:rPr>
+          <w:rFonts w:eastAsia="Times New Roman" w:cstheme="minorHAnsi"/>
+          <w:sz w:val="24"/>
+          <w:szCs w:val="24"/>
+          <w:lang w:eastAsia="en-IN"/>
+        </w:rPr>
+        <w:t xml:space="preserve"> are the edges and V is ve</w:t>
       </w:r>
       <w:r>
         <w:rPr>
@@ -6823,61 +7328,7 @@
           <w:szCs w:val="24"/>
           <w:lang w:eastAsia="en-IN"/>
         </w:rPr>
-        <w:t>Run files (</w:t>
-      </w:r>
-      <w:r>
-        <w:rPr>
-          <w:rFonts w:eastAsia="Times New Roman" w:cstheme="minorHAnsi"/>
-          <w:sz w:val="24"/>
-          <w:szCs w:val="24"/>
-          <w:lang w:eastAsia="en-IN"/>
-        </w:rPr>
-        <w:t>dijkstra.py</w:t>
-      </w:r>
-      <w:r>
-        <w:rPr>
-          <w:rFonts w:eastAsia="Times New Roman" w:cstheme="minorHAnsi"/>
-          <w:sz w:val="24"/>
-          <w:szCs w:val="24"/>
-          <w:lang w:eastAsia="en-IN"/>
-        </w:rPr>
-        <w:t xml:space="preserve">, </w:t>
-      </w:r>
-      <w:r>
-        <w:rPr>
-          <w:rFonts w:eastAsia="Times New Roman" w:cstheme="minorHAnsi"/>
-          <w:sz w:val="24"/>
-          <w:szCs w:val="24"/>
-          <w:lang w:eastAsia="en-IN"/>
-        </w:rPr>
-        <w:t>prims.py</w:t>
-      </w:r>
-      <w:r>
-        <w:rPr>
-          <w:rFonts w:eastAsia="Times New Roman" w:cstheme="minorHAnsi"/>
-          <w:sz w:val="24"/>
-          <w:szCs w:val="24"/>
-          <w:lang w:eastAsia="en-IN"/>
-        </w:rPr>
-        <w:t xml:space="preserve"> and </w:t>
-      </w:r>
-      <w:r>
-        <w:rPr>
-          <w:rFonts w:eastAsia="Times New Roman" w:cstheme="minorHAnsi"/>
-          <w:sz w:val="24"/>
-          <w:szCs w:val="24"/>
-          <w:lang w:eastAsia="en-IN"/>
-        </w:rPr>
-        <w:t>strongly_connected_components.py</w:t>
-      </w:r>
-      <w:r>
-        <w:rPr>
-          <w:rFonts w:eastAsia="Times New Roman" w:cstheme="minorHAnsi"/>
-          <w:sz w:val="24"/>
-          <w:szCs w:val="24"/>
-          <w:lang w:eastAsia="en-IN"/>
-        </w:rPr>
-        <w:t>) individually using python3 filename.py.</w:t>
+        <w:t>Run files (dijkstra.py, prims.py and strongly_connected_components.py) individually using python3 filename.py.</w:t>
       </w:r>
     </w:p>
     <w:p>
@@ -6974,61 +7425,7 @@
           <w:szCs w:val="24"/>
           <w:lang w:eastAsia="en-IN"/>
         </w:rPr>
-        <w:t xml:space="preserve">Files undirectedGraph1.txt, </w:t>
-      </w:r>
-      <w:r>
-        <w:rPr>
-          <w:rFonts w:eastAsia="Times New Roman" w:cstheme="minorHAnsi"/>
-          <w:sz w:val="24"/>
-          <w:szCs w:val="24"/>
-          <w:lang w:eastAsia="en-IN"/>
-        </w:rPr>
-        <w:t>undirectedGraph</w:t>
-      </w:r>
-      <w:r>
-        <w:rPr>
-          <w:rFonts w:eastAsia="Times New Roman" w:cstheme="minorHAnsi"/>
-          <w:sz w:val="24"/>
-          <w:szCs w:val="24"/>
-          <w:lang w:eastAsia="en-IN"/>
-        </w:rPr>
-        <w:t xml:space="preserve">2.txt, </w:t>
-      </w:r>
-      <w:r>
-        <w:rPr>
-          <w:rFonts w:eastAsia="Times New Roman" w:cstheme="minorHAnsi"/>
-          <w:sz w:val="24"/>
-          <w:szCs w:val="24"/>
-          <w:lang w:eastAsia="en-IN"/>
-        </w:rPr>
-        <w:t>undirectedGraph</w:t>
-      </w:r>
-      <w:r>
-        <w:rPr>
-          <w:rFonts w:eastAsia="Times New Roman" w:cstheme="minorHAnsi"/>
-          <w:sz w:val="24"/>
-          <w:szCs w:val="24"/>
-          <w:lang w:eastAsia="en-IN"/>
-        </w:rPr>
-        <w:t xml:space="preserve">3.txt, </w:t>
-      </w:r>
-      <w:r>
-        <w:rPr>
-          <w:rFonts w:eastAsia="Times New Roman" w:cstheme="minorHAnsi"/>
-          <w:sz w:val="24"/>
-          <w:szCs w:val="24"/>
-          <w:lang w:eastAsia="en-IN"/>
-        </w:rPr>
-        <w:t>undirectedGraph</w:t>
-      </w:r>
-      <w:r>
-        <w:rPr>
-          <w:rFonts w:eastAsia="Times New Roman" w:cstheme="minorHAnsi"/>
-          <w:sz w:val="24"/>
-          <w:szCs w:val="24"/>
-          <w:lang w:eastAsia="en-IN"/>
-        </w:rPr>
-        <w:t>4 has undirected graph inputs. Files directedGraph1, directedGraph2 has directed graph inputs. scc_1.txt, scc_2.txt, scc_3.txt and scc_2 has files for strongly connected components.</w:t>
+        <w:t>Files undirectedGraph1.txt, undirectedGraph2.txt, undirectedGraph3.txt, undirectedGraph4 has undirected graph inputs. Files directedGraph1, directedGraph2 has directed graph inputs. scc_1.txt, scc_2.txt, scc_3.txt and scc_2 has files for strongly connected components.</w:t>
       </w:r>
     </w:p>
     <w:p>
@@ -7056,6 +7453,7 @@
         </w:rPr>
         <w:t>In graph files first line has the graph information where first number is number of vertices, second number is number of edges and third is ‘</w:t>
       </w:r>
+      <w:proofErr w:type="spellStart"/>
       <w:proofErr w:type="gramStart"/>
       <w:r>
         <w:rPr>
@@ -7074,7 +7472,17 @@
           <w:szCs w:val="24"/>
           <w:lang w:eastAsia="en-IN"/>
         </w:rPr>
-        <w:t>or ‘d’ which specifies if the graph is directed or undirected. The last line has the source node. The other lines specify source, destination and weight between the nodes.</w:t>
+        <w:t>or</w:t>
+      </w:r>
+      <w:proofErr w:type="spellEnd"/>
+      <w:r>
+        <w:rPr>
+          <w:rFonts w:eastAsia="Times New Roman" w:cstheme="minorHAnsi"/>
+          <w:sz w:val="24"/>
+          <w:szCs w:val="24"/>
+          <w:lang w:eastAsia="en-IN"/>
+        </w:rPr>
+        <w:t xml:space="preserve"> ‘d’ which specifies if the graph is directed or undirected. The last line has the source node. The other lines specify source, destination and weight between the nodes.</w:t>
       </w:r>
     </w:p>
     <w:p>
@@ -7093,14 +7501,25 @@
           <w:lang w:eastAsia="en-IN"/>
         </w:rPr>
       </w:pPr>
-      <w:r>
-        <w:rPr>
-          <w:rFonts w:eastAsia="Times New Roman" w:cstheme="minorHAnsi"/>
-          <w:sz w:val="24"/>
-          <w:szCs w:val="24"/>
-          <w:lang w:eastAsia="en-IN"/>
-        </w:rPr>
-        <w:t xml:space="preserve">Menu’s have been given as </w:t>
+      <w:proofErr w:type="spellStart"/>
+      <w:r>
+        <w:rPr>
+          <w:rFonts w:eastAsia="Times New Roman" w:cstheme="minorHAnsi"/>
+          <w:sz w:val="24"/>
+          <w:szCs w:val="24"/>
+          <w:lang w:eastAsia="en-IN"/>
+        </w:rPr>
+        <w:t>Menu’s</w:t>
+      </w:r>
+      <w:proofErr w:type="spellEnd"/>
+      <w:r>
+        <w:rPr>
+          <w:rFonts w:eastAsia="Times New Roman" w:cstheme="minorHAnsi"/>
+          <w:sz w:val="24"/>
+          <w:szCs w:val="24"/>
+          <w:lang w:eastAsia="en-IN"/>
+        </w:rPr>
+        <w:t xml:space="preserve"> have been given as </w:t>
       </w:r>
       <w:r>
         <w:rPr>
@@ -7120,6 +7539,84 @@
         </w:rPr>
         <w:t xml:space="preserve"> requirements for example strongly connected components only directed graphs is used.</w:t>
       </w:r>
+    </w:p>
+    <w:p>
+      <w:pPr>
+        <w:shd w:val="clear" w:color="auto" w:fill="FFFFFF"/>
+        <w:spacing w:after="0" w:line="240" w:lineRule="auto"/>
+        <w:rPr>
+          <w:rFonts w:eastAsia="Times New Roman" w:cstheme="minorHAnsi"/>
+          <w:sz w:val="24"/>
+          <w:szCs w:val="24"/>
+          <w:lang w:eastAsia="en-IN"/>
+        </w:rPr>
+      </w:pPr>
+    </w:p>
+    <w:p>
+      <w:pPr>
+        <w:shd w:val="clear" w:color="auto" w:fill="FFFFFF"/>
+        <w:spacing w:after="0" w:line="240" w:lineRule="auto"/>
+        <w:jc w:val="center"/>
+        <w:rPr>
+          <w:rFonts w:eastAsia="Times New Roman" w:cstheme="minorHAnsi"/>
+          <w:b/>
+          <w:bCs/>
+          <w:sz w:val="32"/>
+          <w:szCs w:val="32"/>
+          <w:u w:val="single"/>
+          <w:lang w:eastAsia="en-IN"/>
+        </w:rPr>
+      </w:pPr>
+      <w:r>
+        <w:rPr>
+          <w:rFonts w:eastAsia="Times New Roman" w:cstheme="minorHAnsi"/>
+          <w:b/>
+          <w:bCs/>
+          <w:sz w:val="32"/>
+          <w:szCs w:val="32"/>
+          <w:u w:val="single"/>
+          <w:lang w:eastAsia="en-IN"/>
+        </w:rPr>
+        <w:t>Output Screens</w:t>
+      </w:r>
+    </w:p>
+    <w:p>
+      <w:pPr>
+        <w:pStyle w:val="ListParagraph"/>
+        <w:numPr>
+          <w:ilvl w:val="0"/>
+          <w:numId w:val="23"/>
+        </w:numPr>
+        <w:shd w:val="clear" w:color="auto" w:fill="FFFFFF"/>
+        <w:spacing w:after="0" w:line="240" w:lineRule="auto"/>
+        <w:rPr>
+          <w:rFonts w:eastAsia="Times New Roman" w:cstheme="minorHAnsi"/>
+          <w:sz w:val="24"/>
+          <w:szCs w:val="24"/>
+          <w:lang w:eastAsia="en-IN"/>
+        </w:rPr>
+      </w:pPr>
+      <w:r>
+        <w:rPr>
+          <w:rFonts w:eastAsia="Times New Roman" w:cstheme="minorHAnsi"/>
+          <w:sz w:val="24"/>
+          <w:szCs w:val="24"/>
+          <w:lang w:eastAsia="en-IN"/>
+        </w:rPr>
+        <w:t>Sample output screens are available in output screens folder.</w:t>
+      </w:r>
+    </w:p>
+    <w:p>
+      <w:pPr>
+        <w:shd w:val="clear" w:color="auto" w:fill="FFFFFF"/>
+        <w:spacing w:after="0" w:line="240" w:lineRule="auto"/>
+        <w:rPr>
+          <w:rFonts w:eastAsia="Times New Roman" w:cstheme="minorHAnsi"/>
+          <w:sz w:val="24"/>
+          <w:szCs w:val="24"/>
+          <w:lang w:eastAsia="en-IN"/>
+        </w:rPr>
+      </w:pPr>
     </w:p>
     <w:p>
       <w:pPr>
@@ -7246,6 +7743,95 @@
     </w:lvl>
   </w:abstractNum>
   <w:abstractNum w:abstractNumId="1" w15:restartNumberingAfterBreak="0">
+    <w:nsid w:val="05C74C69"/>
+    <w:multiLevelType w:val="hybridMultilevel"/>
+    <w:tmpl w:val="3B1C2E76"/>
+    <w:lvl w:ilvl="0" w:tplc="40090011">
+      <w:start w:val="1"/>
+      <w:numFmt w:val="decimal"/>
+      <w:lvlText w:val="%1)"/>
+      <w:lvlJc w:val="left"/>
+      <w:pPr>
+        <w:ind w:left="720" w:hanging="360"/>
+      </w:pPr>
+      <w:rPr>
+        <w:rFonts w:hint="default"/>
+      </w:rPr>
+    </w:lvl>
+    <w:lvl w:ilvl="1" w:tplc="40090019" w:tentative="1">
+      <w:start w:val="1"/>
+      <w:numFmt w:val="lowerLetter"/>
+      <w:lvlText w:val="%2."/>
+      <w:lvlJc w:val="left"/>
+      <w:pPr>
+        <w:ind w:left="1440" w:hanging="360"/>
+      </w:pPr>
+    </w:lvl>
+    <w:lvl w:ilvl="2" w:tplc="4009001B" w:tentative="1">
+      <w:start w:val="1"/>
+      <w:numFmt w:val="lowerRoman"/>
+      <w:lvlText w:val="%3."/>
+      <w:lvlJc w:val="right"/>
+      <w:pPr>
+        <w:ind w:left="2160" w:hanging="180"/>
+      </w:pPr>
+    </w:lvl>
+    <w:lvl w:ilvl="3" w:tplc="4009000F" w:tentative="1">
+      <w:start w:val="1"/>
+      <w:numFmt w:val="decimal"/>
+      <w:lvlText w:val="%4."/>
+      <w:lvlJc w:val="left"/>
+      <w:pPr>
+        <w:ind w:left="2880" w:hanging="360"/>
+      </w:pPr>
+    </w:lvl>
+    <w:lvl w:ilvl="4" w:tplc="40090019" w:tentative="1">
+      <w:start w:val="1"/>
+      <w:numFmt w:val="lowerLetter"/>
+      <w:lvlText w:val="%5."/>
+      <w:lvlJc w:val="left"/>
+      <w:pPr>
+        <w:ind w:left="3600" w:hanging="360"/>
+      </w:pPr>
+    </w:lvl>
+    <w:lvl w:ilvl="5" w:tplc="4009001B" w:tentative="1">
+      <w:start w:val="1"/>
+      <w:numFmt w:val="lowerRoman"/>
+      <w:lvlText w:val="%6."/>
+      <w:lvlJc w:val="right"/>
+      <w:pPr>
+        <w:ind w:left="4320" w:hanging="180"/>
+      </w:pPr>
+    </w:lvl>
+    <w:lvl w:ilvl="6" w:tplc="4009000F" w:tentative="1">
+      <w:start w:val="1"/>
+      <w:numFmt w:val="decimal"/>
+      <w:lvlText w:val="%7."/>
+      <w:lvlJc w:val="left"/>
+      <w:pPr>
+        <w:ind w:left="5040" w:hanging="360"/>
+      </w:pPr>
+    </w:lvl>
+    <w:lvl w:ilvl="7" w:tplc="40090019" w:tentative="1">
+      <w:start w:val="1"/>
+      <w:numFmt w:val="lowerLetter"/>
+      <w:lvlText w:val="%8."/>
+      <w:lvlJc w:val="left"/>
+      <w:pPr>
+        <w:ind w:left="5760" w:hanging="360"/>
+      </w:pPr>
+    </w:lvl>
+    <w:lvl w:ilvl="8" w:tplc="4009001B" w:tentative="1">
+      <w:start w:val="1"/>
+      <w:numFmt w:val="lowerRoman"/>
+      <w:lvlText w:val="%9."/>
+      <w:lvlJc w:val="right"/>
+      <w:pPr>
+        <w:ind w:left="6480" w:hanging="180"/>
+      </w:pPr>
+    </w:lvl>
+  </w:abstractNum>
+  <w:abstractNum w:abstractNumId="2" w15:restartNumberingAfterBreak="0">
     <w:nsid w:val="0B031BDD"/>
     <w:multiLevelType w:val="hybridMultilevel"/>
     <w:tmpl w:val="2DEE50D4"/>
@@ -7358,7 +7944,96 @@
       </w:rPr>
     </w:lvl>
   </w:abstractNum>
-  <w:abstractNum w:abstractNumId="2" w15:restartNumberingAfterBreak="0">
+  <w:abstractNum w:abstractNumId="3" w15:restartNumberingAfterBreak="0">
+    <w:nsid w:val="14EF4593"/>
+    <w:multiLevelType w:val="hybridMultilevel"/>
+    <w:tmpl w:val="7152E61C"/>
+    <w:lvl w:ilvl="0" w:tplc="40090011">
+      <w:start w:val="1"/>
+      <w:numFmt w:val="decimal"/>
+      <w:lvlText w:val="%1)"/>
+      <w:lvlJc w:val="left"/>
+      <w:pPr>
+        <w:ind w:left="720" w:hanging="360"/>
+      </w:pPr>
+      <w:rPr>
+        <w:rFonts w:hint="default"/>
+      </w:rPr>
+    </w:lvl>
+    <w:lvl w:ilvl="1" w:tplc="40090019" w:tentative="1">
+      <w:start w:val="1"/>
+      <w:numFmt w:val="lowerLetter"/>
+      <w:lvlText w:val="%2."/>
+      <w:lvlJc w:val="left"/>
+      <w:pPr>
+        <w:ind w:left="1440" w:hanging="360"/>
+      </w:pPr>
+    </w:lvl>
+    <w:lvl w:ilvl="2" w:tplc="4009001B" w:tentative="1">
+      <w:start w:val="1"/>
+      <w:numFmt w:val="lowerRoman"/>
+      <w:lvlText w:val="%3."/>
+      <w:lvlJc w:val="right"/>
+      <w:pPr>
+        <w:ind w:left="2160" w:hanging="180"/>
+      </w:pPr>
+    </w:lvl>
+    <w:lvl w:ilvl="3" w:tplc="4009000F" w:tentative="1">
+      <w:start w:val="1"/>
+      <w:numFmt w:val="decimal"/>
+      <w:lvlText w:val="%4."/>
+      <w:lvlJc w:val="left"/>
+      <w:pPr>
+        <w:ind w:left="2880" w:hanging="360"/>
+      </w:pPr>
+    </w:lvl>
+    <w:lvl w:ilvl="4" w:tplc="40090019" w:tentative="1">
+      <w:start w:val="1"/>
+      <w:numFmt w:val="lowerLetter"/>
+      <w:lvlText w:val="%5."/>
+      <w:lvlJc w:val="left"/>
+      <w:pPr>
+        <w:ind w:left="3600" w:hanging="360"/>
+      </w:pPr>
+    </w:lvl>
+    <w:lvl w:ilvl="5" w:tplc="4009001B" w:tentative="1">
+      <w:start w:val="1"/>
+      <w:numFmt w:val="lowerRoman"/>
+      <w:lvlText w:val="%6."/>
+      <w:lvlJc w:val="right"/>
+      <w:pPr>
+        <w:ind w:left="4320" w:hanging="180"/>
+      </w:pPr>
+    </w:lvl>
+    <w:lvl w:ilvl="6" w:tplc="4009000F" w:tentative="1">
+      <w:start w:val="1"/>
+      <w:numFmt w:val="decimal"/>
+      <w:lvlText w:val="%7."/>
+      <w:lvlJc w:val="left"/>
+      <w:pPr>
+        <w:ind w:left="5040" w:hanging="360"/>
+      </w:pPr>
+    </w:lvl>
+    <w:lvl w:ilvl="7" w:tplc="40090019" w:tentative="1">
+      <w:start w:val="1"/>
+      <w:numFmt w:val="lowerLetter"/>
+      <w:lvlText w:val="%8."/>
+      <w:lvlJc w:val="left"/>
+      <w:pPr>
+        <w:ind w:left="5760" w:hanging="360"/>
+      </w:pPr>
+    </w:lvl>
+    <w:lvl w:ilvl="8" w:tplc="4009001B" w:tentative="1">
+      <w:start w:val="1"/>
+      <w:numFmt w:val="lowerRoman"/>
+      <w:lvlText w:val="%9."/>
+      <w:lvlJc w:val="right"/>
+      <w:pPr>
+        <w:ind w:left="6480" w:hanging="180"/>
+      </w:pPr>
+    </w:lvl>
+  </w:abstractNum>
+  <w:abstractNum w:abstractNumId="4" w15:restartNumberingAfterBreak="0">
     <w:nsid w:val="271E7515"/>
     <w:multiLevelType w:val="hybridMultilevel"/>
     <w:tmpl w:val="19705104"/>
@@ -7447,7 +8122,96 @@
       </w:pPr>
     </w:lvl>
   </w:abstractNum>
-  <w:abstractNum w:abstractNumId="3" w15:restartNumberingAfterBreak="0">
+  <w:abstractNum w:abstractNumId="5" w15:restartNumberingAfterBreak="0">
+    <w:nsid w:val="285802C9"/>
+    <w:multiLevelType w:val="hybridMultilevel"/>
+    <w:tmpl w:val="2E56164C"/>
+    <w:lvl w:ilvl="0" w:tplc="4009000F">
+      <w:start w:val="1"/>
+      <w:numFmt w:val="decimal"/>
+      <w:lvlText w:val="%1."/>
+      <w:lvlJc w:val="left"/>
+      <w:pPr>
+        <w:ind w:left="720" w:hanging="360"/>
+      </w:pPr>
+      <w:rPr>
+        <w:rFonts w:hint="default"/>
+      </w:rPr>
+    </w:lvl>
+    <w:lvl w:ilvl="1" w:tplc="40090019" w:tentative="1">
+      <w:start w:val="1"/>
+      <w:numFmt w:val="lowerLetter"/>
+      <w:lvlText w:val="%2."/>
+      <w:lvlJc w:val="left"/>
+      <w:pPr>
+        <w:ind w:left="1440" w:hanging="360"/>
+      </w:pPr>
+    </w:lvl>
+    <w:lvl w:ilvl="2" w:tplc="4009001B" w:tentative="1">
+      <w:start w:val="1"/>
+      <w:numFmt w:val="lowerRoman"/>
+      <w:lvlText w:val="%3."/>
+      <w:lvlJc w:val="right"/>
+      <w:pPr>
+        <w:ind w:left="2160" w:hanging="180"/>
+      </w:pPr>
+    </w:lvl>
+    <w:lvl w:ilvl="3" w:tplc="4009000F" w:tentative="1">
+      <w:start w:val="1"/>
+      <w:numFmt w:val="decimal"/>
+      <w:lvlText w:val="%4."/>
+      <w:lvlJc w:val="left"/>
+      <w:pPr>
+        <w:ind w:left="2880" w:hanging="360"/>
+      </w:pPr>
+    </w:lvl>
+    <w:lvl w:ilvl="4" w:tplc="40090019" w:tentative="1">
+      <w:start w:val="1"/>
+      <w:numFmt w:val="lowerLetter"/>
+      <w:lvlText w:val="%5."/>
+      <w:lvlJc w:val="left"/>
+      <w:pPr>
+        <w:ind w:left="3600" w:hanging="360"/>
+      </w:pPr>
+    </w:lvl>
+    <w:lvl w:ilvl="5" w:tplc="4009001B" w:tentative="1">
+      <w:start w:val="1"/>
+      <w:numFmt w:val="lowerRoman"/>
+      <w:lvlText w:val="%6."/>
+      <w:lvlJc w:val="right"/>
+      <w:pPr>
+        <w:ind w:left="4320" w:hanging="180"/>
+      </w:pPr>
+    </w:lvl>
+    <w:lvl w:ilvl="6" w:tplc="4009000F" w:tentative="1">
+      <w:start w:val="1"/>
+      <w:numFmt w:val="decimal"/>
+      <w:lvlText w:val="%7."/>
+      <w:lvlJc w:val="left"/>
+      <w:pPr>
+        <w:ind w:left="5040" w:hanging="360"/>
+      </w:pPr>
+    </w:lvl>
+    <w:lvl w:ilvl="7" w:tplc="40090019" w:tentative="1">
+      <w:start w:val="1"/>
+      <w:numFmt w:val="lowerLetter"/>
+      <w:lvlText w:val="%8."/>
+      <w:lvlJc w:val="left"/>
+      <w:pPr>
+        <w:ind w:left="5760" w:hanging="360"/>
+      </w:pPr>
+    </w:lvl>
+    <w:lvl w:ilvl="8" w:tplc="4009001B" w:tentative="1">
+      <w:start w:val="1"/>
+      <w:numFmt w:val="lowerRoman"/>
+      <w:lvlText w:val="%9."/>
+      <w:lvlJc w:val="right"/>
+      <w:pPr>
+        <w:ind w:left="6480" w:hanging="180"/>
+      </w:pPr>
+    </w:lvl>
+  </w:abstractNum>
+  <w:abstractNum w:abstractNumId="6" w15:restartNumberingAfterBreak="0">
     <w:nsid w:val="2C07493B"/>
     <w:multiLevelType w:val="hybridMultilevel"/>
     <w:tmpl w:val="FD2AFCB0"/>
@@ -7536,7 +8300,7 @@
       </w:pPr>
     </w:lvl>
   </w:abstractNum>
-  <w:abstractNum w:abstractNumId="4" w15:restartNumberingAfterBreak="0">
+  <w:abstractNum w:abstractNumId="7" w15:restartNumberingAfterBreak="0">
     <w:nsid w:val="361D453A"/>
     <w:multiLevelType w:val="hybridMultilevel"/>
     <w:tmpl w:val="732E2B90"/>
@@ -7649,7 +8413,7 @@
       </w:rPr>
     </w:lvl>
   </w:abstractNum>
-  <w:abstractNum w:abstractNumId="5" w15:restartNumberingAfterBreak="0">
+  <w:abstractNum w:abstractNumId="8" w15:restartNumberingAfterBreak="0">
     <w:nsid w:val="3B666CB6"/>
     <w:multiLevelType w:val="hybridMultilevel"/>
     <w:tmpl w:val="D6668EA6"/>
@@ -7738,7 +8502,7 @@
       </w:pPr>
     </w:lvl>
   </w:abstractNum>
-  <w:abstractNum w:abstractNumId="6" w15:restartNumberingAfterBreak="0">
+  <w:abstractNum w:abstractNumId="9" w15:restartNumberingAfterBreak="0">
     <w:nsid w:val="407D4C9F"/>
     <w:multiLevelType w:val="hybridMultilevel"/>
     <w:tmpl w:val="ADCAB5AC"/>
@@ -7851,20 +8615,20 @@
       </w:rPr>
     </w:lvl>
   </w:abstractNum>
-  <w:abstractNum w:abstractNumId="7" w15:restartNumberingAfterBreak="0">
+  <w:abstractNum w:abstractNumId="10" w15:restartNumberingAfterBreak="0">
     <w:nsid w:val="53E073FE"/>
     <w:multiLevelType w:val="hybridMultilevel"/>
-    <w:tmpl w:val="18803D58"/>
-    <w:lvl w:ilvl="0" w:tplc="4009000F">
+    <w:tmpl w:val="D57EF012"/>
+    <w:lvl w:ilvl="0" w:tplc="630AE0CA">
       <w:start w:val="1"/>
       <w:numFmt w:val="decimal"/>
-      <w:lvlText w:val="%1."/>
+      <w:lvlText w:val="%1)"/>
       <w:lvlJc w:val="left"/>
       <w:pPr>
         <w:ind w:left="720" w:hanging="360"/>
       </w:pPr>
       <w:rPr>
-        <w:rFonts w:hint="default"/>
+        <w:rFonts w:asciiTheme="minorHAnsi" w:eastAsia="Times New Roman" w:hAnsiTheme="minorHAnsi" w:cstheme="minorHAnsi"/>
       </w:rPr>
     </w:lvl>
     <w:lvl w:ilvl="1" w:tplc="40090019" w:tentative="1">
@@ -7940,7 +8704,7 @@
       </w:pPr>
     </w:lvl>
   </w:abstractNum>
-  <w:abstractNum w:abstractNumId="8" w15:restartNumberingAfterBreak="0">
+  <w:abstractNum w:abstractNumId="11" w15:restartNumberingAfterBreak="0">
     <w:nsid w:val="5AC03009"/>
     <w:multiLevelType w:val="hybridMultilevel"/>
     <w:tmpl w:val="95100B8E"/>
@@ -8029,7 +8793,7 @@
       </w:pPr>
     </w:lvl>
   </w:abstractNum>
-  <w:abstractNum w:abstractNumId="9" w15:restartNumberingAfterBreak="0">
+  <w:abstractNum w:abstractNumId="12" w15:restartNumberingAfterBreak="0">
     <w:nsid w:val="5B2574A8"/>
     <w:multiLevelType w:val="hybridMultilevel"/>
     <w:tmpl w:val="E70A07E2"/>
@@ -8118,7 +8882,7 @@
       </w:pPr>
     </w:lvl>
   </w:abstractNum>
-  <w:abstractNum w:abstractNumId="10" w15:restartNumberingAfterBreak="0">
+  <w:abstractNum w:abstractNumId="13" w15:restartNumberingAfterBreak="0">
     <w:nsid w:val="60BC604D"/>
     <w:multiLevelType w:val="hybridMultilevel"/>
     <w:tmpl w:val="EE782848"/>
@@ -8207,7 +8971,7 @@
       </w:pPr>
     </w:lvl>
   </w:abstractNum>
-  <w:abstractNum w:abstractNumId="11" w15:restartNumberingAfterBreak="0">
+  <w:abstractNum w:abstractNumId="14" w15:restartNumberingAfterBreak="0">
     <w:nsid w:val="6DD01EE6"/>
     <w:multiLevelType w:val="hybridMultilevel"/>
     <w:tmpl w:val="FC6C5092"/>
@@ -8296,7 +9060,7 @@
       </w:pPr>
     </w:lvl>
   </w:abstractNum>
-  <w:abstractNum w:abstractNumId="12" w15:restartNumberingAfterBreak="0">
+  <w:abstractNum w:abstractNumId="15" w15:restartNumberingAfterBreak="0">
     <w:nsid w:val="6FCE7745"/>
     <w:multiLevelType w:val="hybridMultilevel"/>
     <w:tmpl w:val="7F623A86"/>
@@ -8385,7 +9149,7 @@
       </w:pPr>
     </w:lvl>
   </w:abstractNum>
-  <w:abstractNum w:abstractNumId="13" w15:restartNumberingAfterBreak="0">
+  <w:abstractNum w:abstractNumId="16" w15:restartNumberingAfterBreak="0">
     <w:nsid w:val="72835442"/>
     <w:multiLevelType w:val="hybridMultilevel"/>
     <w:tmpl w:val="80048EE2"/>
@@ -8474,7 +9238,7 @@
       </w:pPr>
     </w:lvl>
   </w:abstractNum>
-  <w:abstractNum w:abstractNumId="14" w15:restartNumberingAfterBreak="0">
+  <w:abstractNum w:abstractNumId="17" w15:restartNumberingAfterBreak="0">
     <w:nsid w:val="74984C8B"/>
     <w:multiLevelType w:val="hybridMultilevel"/>
     <w:tmpl w:val="B30074D0"/>
@@ -8563,7 +9327,7 @@
       </w:pPr>
     </w:lvl>
   </w:abstractNum>
-  <w:abstractNum w:abstractNumId="15" w15:restartNumberingAfterBreak="0">
+  <w:abstractNum w:abstractNumId="18" w15:restartNumberingAfterBreak="0">
     <w:nsid w:val="75300166"/>
     <w:multiLevelType w:val="hybridMultilevel"/>
     <w:tmpl w:val="7CB6EDE6"/>
@@ -8652,7 +9416,7 @@
       </w:pPr>
     </w:lvl>
   </w:abstractNum>
-  <w:abstractNum w:abstractNumId="16" w15:restartNumberingAfterBreak="0">
+  <w:abstractNum w:abstractNumId="19" w15:restartNumberingAfterBreak="0">
     <w:nsid w:val="75B97BAB"/>
     <w:multiLevelType w:val="hybridMultilevel"/>
     <w:tmpl w:val="718446EE"/>
@@ -8741,7 +9505,7 @@
       </w:pPr>
     </w:lvl>
   </w:abstractNum>
-  <w:abstractNum w:abstractNumId="17" w15:restartNumberingAfterBreak="0">
+  <w:abstractNum w:abstractNumId="20" w15:restartNumberingAfterBreak="0">
     <w:nsid w:val="783142C8"/>
     <w:multiLevelType w:val="hybridMultilevel"/>
     <w:tmpl w:val="ACE45B18"/>
@@ -8830,7 +9594,7 @@
       </w:pPr>
     </w:lvl>
   </w:abstractNum>
-  <w:abstractNum w:abstractNumId="18" w15:restartNumberingAfterBreak="0">
+  <w:abstractNum w:abstractNumId="21" w15:restartNumberingAfterBreak="0">
     <w:nsid w:val="7AF3000C"/>
     <w:multiLevelType w:val="hybridMultilevel"/>
     <w:tmpl w:val="5D5CEC32"/>
@@ -8919,7 +9683,7 @@
       </w:pPr>
     </w:lvl>
   </w:abstractNum>
-  <w:abstractNum w:abstractNumId="19" w15:restartNumberingAfterBreak="0">
+  <w:abstractNum w:abstractNumId="22" w15:restartNumberingAfterBreak="0">
     <w:nsid w:val="7EF37FE3"/>
     <w:multiLevelType w:val="hybridMultilevel"/>
     <w:tmpl w:val="ADEA56D6"/>
@@ -9009,64 +9773,73 @@
     </w:lvl>
   </w:abstractNum>
   <w:num w:numId="1">
+    <w:abstractNumId w:val="21"/>
+  </w:num>
+  <w:num w:numId="2">
+    <w:abstractNumId w:val="19"/>
+  </w:num>
+  <w:num w:numId="3">
+    <w:abstractNumId w:val="6"/>
+  </w:num>
+  <w:num w:numId="4">
+    <w:abstractNumId w:val="9"/>
+  </w:num>
+  <w:num w:numId="5">
+    <w:abstractNumId w:val="7"/>
+  </w:num>
+  <w:num w:numId="6">
+    <w:abstractNumId w:val="15"/>
+  </w:num>
+  <w:num w:numId="7">
     <w:abstractNumId w:val="18"/>
   </w:num>
-  <w:num w:numId="2">
+  <w:num w:numId="8">
+    <w:abstractNumId w:val="12"/>
+  </w:num>
+  <w:num w:numId="9">
     <w:abstractNumId w:val="16"/>
   </w:num>
-  <w:num w:numId="3">
-    <w:abstractNumId w:val="3"/>
-  </w:num>
-  <w:num w:numId="4">
-    <w:abstractNumId w:val="6"/>
-  </w:num>
-  <w:num w:numId="5">
-    <w:abstractNumId w:val="4"/>
-  </w:num>
-  <w:num w:numId="6">
-    <w:abstractNumId w:val="12"/>
-  </w:num>
-  <w:num w:numId="7">
-    <w:abstractNumId w:val="15"/>
-  </w:num>
-  <w:num w:numId="8">
-    <w:abstractNumId w:val="9"/>
-  </w:num>
-  <w:num w:numId="9">
-    <w:abstractNumId w:val="13"/>
-  </w:num>
   <w:num w:numId="10">
-    <w:abstractNumId w:val="8"/>
+    <w:abstractNumId w:val="11"/>
   </w:num>
   <w:num w:numId="11">
     <w:abstractNumId w:val="0"/>
   </w:num>
   <w:num w:numId="12">
+    <w:abstractNumId w:val="4"/>
+  </w:num>
+  <w:num w:numId="13">
+    <w:abstractNumId w:val="14"/>
+  </w:num>
+  <w:num w:numId="14">
+    <w:abstractNumId w:val="8"/>
+  </w:num>
+  <w:num w:numId="15">
+    <w:abstractNumId w:val="22"/>
+  </w:num>
+  <w:num w:numId="16">
     <w:abstractNumId w:val="2"/>
   </w:num>
-  <w:num w:numId="13">
-    <w:abstractNumId w:val="11"/>
+  <w:num w:numId="17">
+    <w:abstractNumId w:val="10"/>
   </w:num>
-  <w:num w:numId="14">
+  <w:num w:numId="18">
+    <w:abstractNumId w:val="17"/>
+  </w:num>
+  <w:num w:numId="19">
+    <w:abstractNumId w:val="20"/>
+  </w:num>
+  <w:num w:numId="20">
+    <w:abstractNumId w:val="13"/>
+  </w:num>
+  <w:num w:numId="21">
+    <w:abstractNumId w:val="1"/>
+  </w:num>
+  <w:num w:numId="22">
     <w:abstractNumId w:val="5"/>
   </w:num>
-  <w:num w:numId="15">
-    <w:abstractNumId w:val="19"/>
-  </w:num>
-  <w:num w:numId="16">
-    <w:abstractNumId w:val="1"/>
-  </w:num>
-  <w:num w:numId="17">
-    <w:abstractNumId w:val="7"/>
-  </w:num>
-  <w:num w:numId="18">
-    <w:abstractNumId w:val="14"/>
-  </w:num>
-  <w:num w:numId="19">
-    <w:abstractNumId w:val="17"/>
-  </w:num>
-  <w:num w:numId="20">
-    <w:abstractNumId w:val="10"/>
+  <w:num w:numId="23">
+    <w:abstractNumId w:val="3"/>
   </w:num>
 </w:numbering>
 </file>
@@ -9473,6 +10246,7 @@
   <w:style w:type="character" w:default="1" w:styleId="DefaultParagraphFont">
     <w:name w:val="Default Paragraph Font"/>
     <w:uiPriority w:val="1"/>
+    <w:semiHidden/>
     <w:unhideWhenUsed/>
   </w:style>
   <w:style w:type="table" w:default="1" w:styleId="TableNormal">

</xml_diff>